<commit_message>
1.2 working, basic RRT is working
</commit_message>
<xml_diff>
--- a/Project 2.docx
+++ b/Project 2.docx
@@ -24,7 +24,6 @@
           <w:bCs w:val="0"/>
         </w:rPr>
       </w:pPr>
-      <w:proofErr w:type="gramStart"/>
       <w:r>
         <w:rPr>
           <w:rStyle w:val="Strong"/>
@@ -33,7 +32,6 @@
         </w:rPr>
         <w:t>Rapidly-Exploring</w:t>
       </w:r>
-      <w:proofErr w:type="gramEnd"/>
       <w:r>
         <w:rPr>
           <w:rStyle w:val="Strong"/>
@@ -200,9 +198,122 @@
     </w:p>
     <w:p>
       <w:r>
+        <w:drawing>
+          <wp:inline distT="0" distB="0" distL="0" distR="0" wp14:anchorId="66B39D7A" wp14:editId="341504EA">
+            <wp:extent cx="5943600" cy="447675"/>
+            <wp:effectExtent l="0" t="0" r="0" b="9525"/>
+            <wp:docPr id="3" name="Picture 3"/>
+            <wp:cNvGraphicFramePr>
+              <a:graphicFrameLocks xmlns:a="http://schemas.openxmlformats.org/drawingml/2006/main" noChangeAspect="1"/>
+            </wp:cNvGraphicFramePr>
+            <a:graphic xmlns:a="http://schemas.openxmlformats.org/drawingml/2006/main">
+              <a:graphicData uri="http://schemas.openxmlformats.org/drawingml/2006/picture">
+                <pic:pic xmlns:pic="http://schemas.openxmlformats.org/drawingml/2006/picture">
+                  <pic:nvPicPr>
+                    <pic:cNvPr id="1" name=""/>
+                    <pic:cNvPicPr/>
+                  </pic:nvPicPr>
+                  <pic:blipFill>
+                    <a:blip r:embed="rId8"/>
+                    <a:stretch>
+                      <a:fillRect/>
+                    </a:stretch>
+                  </pic:blipFill>
+                  <pic:spPr>
+                    <a:xfrm>
+                      <a:off x="0" y="0"/>
+                      <a:ext cx="5943600" cy="447675"/>
+                    </a:xfrm>
+                    <a:prstGeom prst="rect">
+                      <a:avLst/>
+                    </a:prstGeom>
+                  </pic:spPr>
+                </pic:pic>
+              </a:graphicData>
+            </a:graphic>
+          </wp:inline>
+        </w:drawing>
+      </w:r>
+    </w:p>
+    <w:p>
+      <w:r>
+        <w:t>Env0 and Env 1 with 0% probability of sampling towards goal</w:t>
+      </w:r>
+    </w:p>
+    <w:p/>
+    <w:p>
+      <w:r>
         <w:t>Env 0 and Env 1 with 10% probability of sampling towards goal</w:t>
       </w:r>
     </w:p>
+    <w:p>
+      <w:r>
+        <w:rPr>
+          <w:noProof/>
+        </w:rPr>
+        <w:lastRenderedPageBreak/>
+        <w:drawing>
+          <wp:inline distT="0" distB="0" distL="0" distR="0" wp14:anchorId="779D0BF8" wp14:editId="0C9E5B4E">
+            <wp:extent cx="2926080" cy="2194560"/>
+            <wp:effectExtent l="0" t="0" r="7620" b="0"/>
+            <wp:docPr id="2" name="Picture 2" descr="Chart&#10;&#10;Description automatically generated"/>
+            <wp:cNvGraphicFramePr>
+              <a:graphicFrameLocks xmlns:a="http://schemas.openxmlformats.org/drawingml/2006/main" noChangeAspect="1"/>
+            </wp:cNvGraphicFramePr>
+            <a:graphic xmlns:a="http://schemas.openxmlformats.org/drawingml/2006/main">
+              <a:graphicData uri="http://schemas.openxmlformats.org/drawingml/2006/picture">
+                <pic:pic xmlns:pic="http://schemas.openxmlformats.org/drawingml/2006/picture">
+                  <pic:nvPicPr>
+                    <pic:cNvPr id="2" name="Picture 2" descr="Chart&#10;&#10;Description automatically generated"/>
+                    <pic:cNvPicPr>
+                      <a:picLocks noChangeAspect="1" noChangeArrowheads="1"/>
+                    </pic:cNvPicPr>
+                  </pic:nvPicPr>
+                  <pic:blipFill>
+                    <a:blip r:embed="rId9">
+                      <a:extLst>
+                        <a:ext uri="{28A0092B-C50C-407E-A947-70E740481C1C}">
+                          <a14:useLocalDpi xmlns:a14="http://schemas.microsoft.com/office/drawing/2010/main" val="0"/>
+                        </a:ext>
+                      </a:extLst>
+                    </a:blip>
+                    <a:srcRect/>
+                    <a:stretch>
+                      <a:fillRect/>
+                    </a:stretch>
+                  </pic:blipFill>
+                  <pic:spPr bwMode="auto">
+                    <a:xfrm>
+                      <a:off x="0" y="0"/>
+                      <a:ext cx="2926080" cy="2194560"/>
+                    </a:xfrm>
+                    <a:prstGeom prst="rect">
+                      <a:avLst/>
+                    </a:prstGeom>
+                    <a:noFill/>
+                    <a:ln>
+                      <a:noFill/>
+                    </a:ln>
+                  </pic:spPr>
+                </pic:pic>
+              </a:graphicData>
+            </a:graphic>
+          </wp:inline>
+        </w:drawing>
+      </w:r>
+    </w:p>
+    <w:p>
+      <w:r>
+        <w:t xml:space="preserve">Env 0 and Env 1 with </w:t>
+      </w:r>
+      <w:r>
+        <w:t>5</w:t>
+      </w:r>
+      <w:r>
+        <w:t>0% probability of sampling towards goal</w:t>
+      </w:r>
+    </w:p>
+    <w:p/>
     <w:sectPr>
       <w:pgSz w:w="12240" w:h="15840"/>
       <w:pgMar w:top="1440" w:right="1440" w:bottom="1440" w:left="1440" w:header="720" w:footer="720" w:gutter="0"/>

</xml_diff>

<commit_message>
1.2 done, start 1.3 on new branch
</commit_message>
<xml_diff>
--- a/Project 2.docx
+++ b/Project 2.docx
@@ -62,7 +62,7 @@
                     <pic:cNvPicPr/>
                   </pic:nvPicPr>
                   <pic:blipFill>
-                    <a:blip r:embed="rId5"/>
+                    <a:blip r:embed="rId7"/>
                     <a:stretch>
                       <a:fillRect/>
                     </a:stretch>
@@ -111,7 +111,7 @@
                     </pic:cNvPicPr>
                   </pic:nvPicPr>
                   <pic:blipFill>
-                    <a:blip r:embed="rId6">
+                    <a:blip r:embed="rId8">
                       <a:extLst>
                         <a:ext uri="{28A0092B-C50C-407E-A947-70E740481C1C}">
                           <a14:useLocalDpi xmlns:a14="http://schemas.microsoft.com/office/drawing/2010/main" val="0"/>
@@ -159,112 +159,6 @@
                 <pic:pic xmlns:pic="http://schemas.openxmlformats.org/drawingml/2006/picture">
                   <pic:nvPicPr>
                     <pic:cNvPr id="0" name="Picture 1"/>
-                    <pic:cNvPicPr>
-                      <a:picLocks noChangeAspect="1" noChangeArrowheads="1"/>
-                    </pic:cNvPicPr>
-                  </pic:nvPicPr>
-                  <pic:blipFill>
-                    <a:blip r:embed="rId7">
-                      <a:extLst>
-                        <a:ext uri="{28A0092B-C50C-407E-A947-70E740481C1C}">
-                          <a14:useLocalDpi xmlns:a14="http://schemas.microsoft.com/office/drawing/2010/main" val="0"/>
-                        </a:ext>
-                      </a:extLst>
-                    </a:blip>
-                    <a:srcRect/>
-                    <a:stretch>
-                      <a:fillRect/>
-                    </a:stretch>
-                  </pic:blipFill>
-                  <pic:spPr bwMode="auto">
-                    <a:xfrm>
-                      <a:off x="0" y="0"/>
-                      <a:ext cx="2926080" cy="2194560"/>
-                    </a:xfrm>
-                    <a:prstGeom prst="rect">
-                      <a:avLst/>
-                    </a:prstGeom>
-                    <a:noFill/>
-                    <a:ln>
-                      <a:noFill/>
-                    </a:ln>
-                  </pic:spPr>
-                </pic:pic>
-              </a:graphicData>
-            </a:graphic>
-          </wp:inline>
-        </w:drawing>
-      </w:r>
-    </w:p>
-    <w:p>
-      <w:r>
-        <w:drawing>
-          <wp:inline distT="0" distB="0" distL="0" distR="0" wp14:anchorId="66B39D7A" wp14:editId="341504EA">
-            <wp:extent cx="5943600" cy="447675"/>
-            <wp:effectExtent l="0" t="0" r="0" b="9525"/>
-            <wp:docPr id="3" name="Picture 3"/>
-            <wp:cNvGraphicFramePr>
-              <a:graphicFrameLocks xmlns:a="http://schemas.openxmlformats.org/drawingml/2006/main" noChangeAspect="1"/>
-            </wp:cNvGraphicFramePr>
-            <a:graphic xmlns:a="http://schemas.openxmlformats.org/drawingml/2006/main">
-              <a:graphicData uri="http://schemas.openxmlformats.org/drawingml/2006/picture">
-                <pic:pic xmlns:pic="http://schemas.openxmlformats.org/drawingml/2006/picture">
-                  <pic:nvPicPr>
-                    <pic:cNvPr id="1" name=""/>
-                    <pic:cNvPicPr/>
-                  </pic:nvPicPr>
-                  <pic:blipFill>
-                    <a:blip r:embed="rId8"/>
-                    <a:stretch>
-                      <a:fillRect/>
-                    </a:stretch>
-                  </pic:blipFill>
-                  <pic:spPr>
-                    <a:xfrm>
-                      <a:off x="0" y="0"/>
-                      <a:ext cx="5943600" cy="447675"/>
-                    </a:xfrm>
-                    <a:prstGeom prst="rect">
-                      <a:avLst/>
-                    </a:prstGeom>
-                  </pic:spPr>
-                </pic:pic>
-              </a:graphicData>
-            </a:graphic>
-          </wp:inline>
-        </w:drawing>
-      </w:r>
-    </w:p>
-    <w:p>
-      <w:r>
-        <w:t>Env0 and Env 1 with 0% probability of sampling towards goal</w:t>
-      </w:r>
-    </w:p>
-    <w:p/>
-    <w:p>
-      <w:r>
-        <w:t>Env 0 and Env 1 with 10% probability of sampling towards goal</w:t>
-      </w:r>
-    </w:p>
-    <w:p>
-      <w:r>
-        <w:rPr>
-          <w:noProof/>
-        </w:rPr>
-        <w:lastRenderedPageBreak/>
-        <w:drawing>
-          <wp:inline distT="0" distB="0" distL="0" distR="0" wp14:anchorId="779D0BF8" wp14:editId="0C9E5B4E">
-            <wp:extent cx="2926080" cy="2194560"/>
-            <wp:effectExtent l="0" t="0" r="7620" b="0"/>
-            <wp:docPr id="2" name="Picture 2" descr="Chart&#10;&#10;Description automatically generated"/>
-            <wp:cNvGraphicFramePr>
-              <a:graphicFrameLocks xmlns:a="http://schemas.openxmlformats.org/drawingml/2006/main" noChangeAspect="1"/>
-            </wp:cNvGraphicFramePr>
-            <a:graphic xmlns:a="http://schemas.openxmlformats.org/drawingml/2006/main">
-              <a:graphicData uri="http://schemas.openxmlformats.org/drawingml/2006/picture">
-                <pic:pic xmlns:pic="http://schemas.openxmlformats.org/drawingml/2006/picture">
-                  <pic:nvPicPr>
-                    <pic:cNvPr id="2" name="Picture 2" descr="Chart&#10;&#10;Description automatically generated"/>
                     <pic:cNvPicPr>
                       <a:picLocks noChangeAspect="1" noChangeArrowheads="1"/>
                     </pic:cNvPicPr>
@@ -304,16 +198,273 @@
     </w:p>
     <w:p>
       <w:r>
-        <w:t xml:space="preserve">Env 0 and Env 1 with </w:t>
-      </w:r>
-      <w:r>
-        <w:t>5</w:t>
-      </w:r>
-      <w:r>
-        <w:t>0% probability of sampling towards goal</w:t>
+        <w:rPr>
+          <w:noProof/>
+        </w:rPr>
+        <w:drawing>
+          <wp:inline distT="0" distB="0" distL="0" distR="0" wp14:anchorId="66B39D7A" wp14:editId="341504EA">
+            <wp:extent cx="5943600" cy="447675"/>
+            <wp:effectExtent l="0" t="0" r="0" b="9525"/>
+            <wp:docPr id="3" name="Picture 3"/>
+            <wp:cNvGraphicFramePr>
+              <a:graphicFrameLocks xmlns:a="http://schemas.openxmlformats.org/drawingml/2006/main" noChangeAspect="1"/>
+            </wp:cNvGraphicFramePr>
+            <a:graphic xmlns:a="http://schemas.openxmlformats.org/drawingml/2006/main">
+              <a:graphicData uri="http://schemas.openxmlformats.org/drawingml/2006/picture">
+                <pic:pic xmlns:pic="http://schemas.openxmlformats.org/drawingml/2006/picture">
+                  <pic:nvPicPr>
+                    <pic:cNvPr id="1" name=""/>
+                    <pic:cNvPicPr/>
+                  </pic:nvPicPr>
+                  <pic:blipFill>
+                    <a:blip r:embed="rId10"/>
+                    <a:stretch>
+                      <a:fillRect/>
+                    </a:stretch>
+                  </pic:blipFill>
+                  <pic:spPr>
+                    <a:xfrm>
+                      <a:off x="0" y="0"/>
+                      <a:ext cx="5943600" cy="447675"/>
+                    </a:xfrm>
+                    <a:prstGeom prst="rect">
+                      <a:avLst/>
+                    </a:prstGeom>
+                  </pic:spPr>
+                </pic:pic>
+              </a:graphicData>
+            </a:graphic>
+          </wp:inline>
+        </w:drawing>
+      </w:r>
+    </w:p>
+    <w:p>
+      <w:r>
+        <w:t>Env0 with 0% probability of sampling towards goal</w:t>
+      </w:r>
+      <w:r>
+        <w:t xml:space="preserve"> step size of 0.2</w:t>
+      </w:r>
+    </w:p>
+    <w:p>
+      <w:r>
+        <w:rPr>
+          <w:noProof/>
+        </w:rPr>
+        <w:drawing>
+          <wp:inline distT="0" distB="0" distL="0" distR="0" wp14:anchorId="650C5ED8" wp14:editId="62D9B0AC">
+            <wp:extent cx="2926080" cy="2194560"/>
+            <wp:effectExtent l="0" t="0" r="7620" b="0"/>
+            <wp:docPr id="6" name="Picture 6"/>
+            <wp:cNvGraphicFramePr>
+              <a:graphicFrameLocks xmlns:a="http://schemas.openxmlformats.org/drawingml/2006/main" noChangeAspect="1"/>
+            </wp:cNvGraphicFramePr>
+            <a:graphic xmlns:a="http://schemas.openxmlformats.org/drawingml/2006/main">
+              <a:graphicData uri="http://schemas.openxmlformats.org/drawingml/2006/picture">
+                <pic:pic xmlns:pic="http://schemas.openxmlformats.org/drawingml/2006/picture">
+                  <pic:nvPicPr>
+                    <pic:cNvPr id="0" name="Picture 1"/>
+                    <pic:cNvPicPr>
+                      <a:picLocks noChangeAspect="1" noChangeArrowheads="1"/>
+                    </pic:cNvPicPr>
+                  </pic:nvPicPr>
+                  <pic:blipFill>
+                    <a:blip r:embed="rId11">
+                      <a:extLst>
+                        <a:ext uri="{28A0092B-C50C-407E-A947-70E740481C1C}">
+                          <a14:useLocalDpi xmlns:a14="http://schemas.microsoft.com/office/drawing/2010/main" val="0"/>
+                        </a:ext>
+                      </a:extLst>
+                    </a:blip>
+                    <a:srcRect/>
+                    <a:stretch>
+                      <a:fillRect/>
+                    </a:stretch>
+                  </pic:blipFill>
+                  <pic:spPr bwMode="auto">
+                    <a:xfrm>
+                      <a:off x="0" y="0"/>
+                      <a:ext cx="2926080" cy="2194560"/>
+                    </a:xfrm>
+                    <a:prstGeom prst="rect">
+                      <a:avLst/>
+                    </a:prstGeom>
+                    <a:noFill/>
+                    <a:ln>
+                      <a:noFill/>
+                    </a:ln>
+                  </pic:spPr>
+                </pic:pic>
+              </a:graphicData>
+            </a:graphic>
+          </wp:inline>
+        </w:drawing>
+      </w:r>
+    </w:p>
+    <w:p>
+      <w:r>
+        <w:lastRenderedPageBreak/>
+        <w:t>Env 0 with 10% probability of sampling towards goal</w:t>
+      </w:r>
+      <w:r>
+        <w:t xml:space="preserve"> </w:t>
+      </w:r>
+      <w:r>
+        <w:t>step size of 0.2</w:t>
+      </w:r>
+    </w:p>
+    <w:p>
+      <w:pPr>
+        <w:spacing w:before="240"/>
+      </w:pPr>
+      <w:r>
+        <w:rPr>
+          <w:noProof/>
+        </w:rPr>
+        <w:drawing>
+          <wp:inline distT="0" distB="0" distL="0" distR="0" wp14:anchorId="779D0BF8" wp14:editId="0C9E5B4E">
+            <wp:extent cx="2926080" cy="2194560"/>
+            <wp:effectExtent l="0" t="0" r="7620" b="0"/>
+            <wp:docPr id="2" name="Picture 2" descr="Chart&#10;&#10;Description automatically generated"/>
+            <wp:cNvGraphicFramePr>
+              <a:graphicFrameLocks xmlns:a="http://schemas.openxmlformats.org/drawingml/2006/main" noChangeAspect="1"/>
+            </wp:cNvGraphicFramePr>
+            <a:graphic xmlns:a="http://schemas.openxmlformats.org/drawingml/2006/main">
+              <a:graphicData uri="http://schemas.openxmlformats.org/drawingml/2006/picture">
+                <pic:pic xmlns:pic="http://schemas.openxmlformats.org/drawingml/2006/picture">
+                  <pic:nvPicPr>
+                    <pic:cNvPr id="2" name="Picture 2" descr="Chart&#10;&#10;Description automatically generated"/>
+                    <pic:cNvPicPr>
+                      <a:picLocks noChangeAspect="1" noChangeArrowheads="1"/>
+                    </pic:cNvPicPr>
+                  </pic:nvPicPr>
+                  <pic:blipFill>
+                    <a:blip r:embed="rId12">
+                      <a:extLst>
+                        <a:ext uri="{28A0092B-C50C-407E-A947-70E740481C1C}">
+                          <a14:useLocalDpi xmlns:a14="http://schemas.microsoft.com/office/drawing/2010/main" val="0"/>
+                        </a:ext>
+                      </a:extLst>
+                    </a:blip>
+                    <a:srcRect/>
+                    <a:stretch>
+                      <a:fillRect/>
+                    </a:stretch>
+                  </pic:blipFill>
+                  <pic:spPr bwMode="auto">
+                    <a:xfrm>
+                      <a:off x="0" y="0"/>
+                      <a:ext cx="2926080" cy="2194560"/>
+                    </a:xfrm>
+                    <a:prstGeom prst="rect">
+                      <a:avLst/>
+                    </a:prstGeom>
+                    <a:noFill/>
+                    <a:ln>
+                      <a:noFill/>
+                    </a:ln>
+                  </pic:spPr>
+                </pic:pic>
+              </a:graphicData>
+            </a:graphic>
+          </wp:inline>
+        </w:drawing>
+      </w:r>
+      <w:r>
+        <w:rPr>
+          <w:noProof/>
+        </w:rPr>
+        <w:softHyphen/>
+      </w:r>
+      <w:r>
+        <w:rPr>
+          <w:noProof/>
+        </w:rPr>
+        <w:softHyphen/>
+      </w:r>
+    </w:p>
+    <w:p>
+      <w:r>
+        <w:t>Env 0 with 50% probability of sampling towards goal</w:t>
+      </w:r>
+      <w:r>
+        <w:t xml:space="preserve"> </w:t>
+      </w:r>
+      <w:r>
+        <w:t>step size of 0.2</w:t>
+      </w:r>
+    </w:p>
+    <w:p>
+      <w:r>
+        <w:rPr>
+          <w:noProof/>
+        </w:rPr>
+        <w:drawing>
+          <wp:inline distT="0" distB="0" distL="0" distR="0" wp14:anchorId="33ED87B4" wp14:editId="3A7BCC2C">
+            <wp:extent cx="2926080" cy="2194560"/>
+            <wp:effectExtent l="0" t="0" r="7620" b="0"/>
+            <wp:docPr id="14" name="Picture 14" descr="Chart, line chart&#10;&#10;Description automatically generated"/>
+            <wp:cNvGraphicFramePr>
+              <a:graphicFrameLocks xmlns:a="http://schemas.openxmlformats.org/drawingml/2006/main" noChangeAspect="1"/>
+            </wp:cNvGraphicFramePr>
+            <a:graphic xmlns:a="http://schemas.openxmlformats.org/drawingml/2006/main">
+              <a:graphicData uri="http://schemas.openxmlformats.org/drawingml/2006/picture">
+                <pic:pic xmlns:pic="http://schemas.openxmlformats.org/drawingml/2006/picture">
+                  <pic:nvPicPr>
+                    <pic:cNvPr id="14" name="Picture 14" descr="Chart, line chart&#10;&#10;Description automatically generated"/>
+                    <pic:cNvPicPr>
+                      <a:picLocks noChangeAspect="1" noChangeArrowheads="1"/>
+                    </pic:cNvPicPr>
+                  </pic:nvPicPr>
+                  <pic:blipFill>
+                    <a:blip r:embed="rId13">
+                      <a:extLst>
+                        <a:ext uri="{28A0092B-C50C-407E-A947-70E740481C1C}">
+                          <a14:useLocalDpi xmlns:a14="http://schemas.microsoft.com/office/drawing/2010/main" val="0"/>
+                        </a:ext>
+                      </a:extLst>
+                    </a:blip>
+                    <a:srcRect/>
+                    <a:stretch>
+                      <a:fillRect/>
+                    </a:stretch>
+                  </pic:blipFill>
+                  <pic:spPr bwMode="auto">
+                    <a:xfrm>
+                      <a:off x="0" y="0"/>
+                      <a:ext cx="2926080" cy="2194560"/>
+                    </a:xfrm>
+                    <a:prstGeom prst="rect">
+                      <a:avLst/>
+                    </a:prstGeom>
+                    <a:noFill/>
+                    <a:ln>
+                      <a:noFill/>
+                    </a:ln>
+                  </pic:spPr>
+                </pic:pic>
+              </a:graphicData>
+            </a:graphic>
+          </wp:inline>
+        </w:drawing>
       </w:r>
     </w:p>
     <w:p/>
+    <w:p>
+      <w:pPr>
+        <w:pStyle w:val="ListParagraph"/>
+        <w:numPr>
+          <w:ilvl w:val="0"/>
+          <w:numId w:val="2"/>
+        </w:numPr>
+      </w:pPr>
+      <w:r>
+        <w:t>The higher the percentage of sampling the goal, the more directed towards the goal. In our limited environment, this led to much quicker computing times</w:t>
+      </w:r>
+      <w:r>
+        <w:t xml:space="preserve">. Unfortunately, this might also lead to our algorithm getting trapped in obstacles. </w:t>
+      </w:r>
+    </w:p>
     <w:sectPr>
       <w:pgSz w:w="12240" w:h="15840"/>
       <w:pgMar w:top="1440" w:right="1440" w:bottom="1440" w:left="1440" w:header="720" w:footer="720" w:gutter="0"/>
@@ -324,9 +475,171 @@
 </w:document>
 </file>
 
+<file path=word/endnotes.xml><?xml version="1.0" encoding="utf-8"?>
+<w:endnotes xmlns:wpc="http://schemas.microsoft.com/office/word/2010/wordprocessingCanvas" xmlns:cx="http://schemas.microsoft.com/office/drawing/2014/chartex" xmlns:cx1="http://schemas.microsoft.com/office/drawing/2015/9/8/chartex" xmlns:cx2="http://schemas.microsoft.com/office/drawing/2015/10/21/chartex" xmlns:cx3="http://schemas.microsoft.com/office/drawing/2016/5/9/chartex" xmlns:cx4="http://schemas.microsoft.com/office/drawing/2016/5/10/chartex" xmlns:cx5="http://schemas.microsoft.com/office/drawing/2016/5/11/chartex" xmlns:cx6="http://schemas.microsoft.com/office/drawing/2016/5/12/chartex" xmlns:cx7="http://schemas.microsoft.com/office/drawing/2016/5/13/chartex" xmlns:cx8="http://schemas.microsoft.com/office/drawing/2016/5/14/chartex" xmlns:mc="http://schemas.openxmlformats.org/markup-compatibility/2006" xmlns:aink="http://schemas.microsoft.com/office/drawing/2016/ink" xmlns:am3d="http://schemas.microsoft.com/office/drawing/2017/model3d" xmlns:o="urn:schemas-microsoft-com:office:office" xmlns:oel="http://schemas.microsoft.com/office/2019/extlst" xmlns:r="http://schemas.openxmlformats.org/officeDocument/2006/relationships" xmlns:m="http://schemas.openxmlformats.org/officeDocument/2006/math" xmlns:v="urn:schemas-microsoft-com:vml" xmlns:wp14="http://schemas.microsoft.com/office/word/2010/wordprocessingDrawing" xmlns:wp="http://schemas.openxmlformats.org/drawingml/2006/wordprocessingDrawing" xmlns:w10="urn:schemas-microsoft-com:office:word" xmlns:w="http://schemas.openxmlformats.org/wordprocessingml/2006/main" xmlns:w14="http://schemas.microsoft.com/office/word/2010/wordml" xmlns:w15="http://schemas.microsoft.com/office/word/2012/wordml" xmlns:w16cex="http://schemas.microsoft.com/office/word/2018/wordml/cex" xmlns:w16cid="http://schemas.microsoft.com/office/word/2016/wordml/cid" xmlns:w16="http://schemas.microsoft.com/office/word/2018/wordml" xmlns:w16sdtdh="http://schemas.microsoft.com/office/word/2020/wordml/sdtdatahash" xmlns:w16se="http://schemas.microsoft.com/office/word/2015/wordml/symex" xmlns:wpg="http://schemas.microsoft.com/office/word/2010/wordprocessingGroup" xmlns:wpi="http://schemas.microsoft.com/office/word/2010/wordprocessingInk" xmlns:wne="http://schemas.microsoft.com/office/word/2006/wordml" xmlns:wps="http://schemas.microsoft.com/office/word/2010/wordprocessingShape" mc:Ignorable="w14 w15 w16se w16cid w16 w16cex w16sdtdh wp14">
+  <w:endnote w:type="separator" w:id="-1">
+    <w:p>
+      <w:pPr>
+        <w:spacing w:after="0" w:line="240" w:lineRule="auto"/>
+      </w:pPr>
+      <w:r>
+        <w:separator/>
+      </w:r>
+    </w:p>
+  </w:endnote>
+  <w:endnote w:type="continuationSeparator" w:id="0">
+    <w:p>
+      <w:pPr>
+        <w:spacing w:after="0" w:line="240" w:lineRule="auto"/>
+      </w:pPr>
+      <w:r>
+        <w:continuationSeparator/>
+      </w:r>
+    </w:p>
+  </w:endnote>
+</w:endnotes>
+</file>
+
+<file path=word/footnotes.xml><?xml version="1.0" encoding="utf-8"?>
+<w:footnotes xmlns:wpc="http://schemas.microsoft.com/office/word/2010/wordprocessingCanvas" xmlns:cx="http://schemas.microsoft.com/office/drawing/2014/chartex" xmlns:cx1="http://schemas.microsoft.com/office/drawing/2015/9/8/chartex" xmlns:cx2="http://schemas.microsoft.com/office/drawing/2015/10/21/chartex" xmlns:cx3="http://schemas.microsoft.com/office/drawing/2016/5/9/chartex" xmlns:cx4="http://schemas.microsoft.com/office/drawing/2016/5/10/chartex" xmlns:cx5="http://schemas.microsoft.com/office/drawing/2016/5/11/chartex" xmlns:cx6="http://schemas.microsoft.com/office/drawing/2016/5/12/chartex" xmlns:cx7="http://schemas.microsoft.com/office/drawing/2016/5/13/chartex" xmlns:cx8="http://schemas.microsoft.com/office/drawing/2016/5/14/chartex" xmlns:mc="http://schemas.openxmlformats.org/markup-compatibility/2006" xmlns:aink="http://schemas.microsoft.com/office/drawing/2016/ink" xmlns:am3d="http://schemas.microsoft.com/office/drawing/2017/model3d" xmlns:o="urn:schemas-microsoft-com:office:office" xmlns:oel="http://schemas.microsoft.com/office/2019/extlst" xmlns:r="http://schemas.openxmlformats.org/officeDocument/2006/relationships" xmlns:m="http://schemas.openxmlformats.org/officeDocument/2006/math" xmlns:v="urn:schemas-microsoft-com:vml" xmlns:wp14="http://schemas.microsoft.com/office/word/2010/wordprocessingDrawing" xmlns:wp="http://schemas.openxmlformats.org/drawingml/2006/wordprocessingDrawing" xmlns:w10="urn:schemas-microsoft-com:office:word" xmlns:w="http://schemas.openxmlformats.org/wordprocessingml/2006/main" xmlns:w14="http://schemas.microsoft.com/office/word/2010/wordml" xmlns:w15="http://schemas.microsoft.com/office/word/2012/wordml" xmlns:w16cex="http://schemas.microsoft.com/office/word/2018/wordml/cex" xmlns:w16cid="http://schemas.microsoft.com/office/word/2016/wordml/cid" xmlns:w16="http://schemas.microsoft.com/office/word/2018/wordml" xmlns:w16sdtdh="http://schemas.microsoft.com/office/word/2020/wordml/sdtdatahash" xmlns:w16se="http://schemas.microsoft.com/office/word/2015/wordml/symex" xmlns:wpg="http://schemas.microsoft.com/office/word/2010/wordprocessingGroup" xmlns:wpi="http://schemas.microsoft.com/office/word/2010/wordprocessingInk" xmlns:wne="http://schemas.microsoft.com/office/word/2006/wordml" xmlns:wps="http://schemas.microsoft.com/office/word/2010/wordprocessingShape" mc:Ignorable="w14 w15 w16se w16cid w16 w16cex w16sdtdh wp14">
+  <w:footnote w:type="separator" w:id="-1">
+    <w:p>
+      <w:pPr>
+        <w:spacing w:after="0" w:line="240" w:lineRule="auto"/>
+      </w:pPr>
+      <w:r>
+        <w:separator/>
+      </w:r>
+    </w:p>
+  </w:footnote>
+  <w:footnote w:type="continuationSeparator" w:id="0">
+    <w:p>
+      <w:pPr>
+        <w:spacing w:after="0" w:line="240" w:lineRule="auto"/>
+      </w:pPr>
+      <w:r>
+        <w:continuationSeparator/>
+      </w:r>
+    </w:p>
+  </w:footnote>
+</w:footnotes>
+</file>
+
 <file path=word/numbering.xml><?xml version="1.0" encoding="utf-8"?>
 <w:numbering xmlns:wpc="http://schemas.microsoft.com/office/word/2010/wordprocessingCanvas" xmlns:cx="http://schemas.microsoft.com/office/drawing/2014/chartex" xmlns:cx1="http://schemas.microsoft.com/office/drawing/2015/9/8/chartex" xmlns:cx2="http://schemas.microsoft.com/office/drawing/2015/10/21/chartex" xmlns:cx3="http://schemas.microsoft.com/office/drawing/2016/5/9/chartex" xmlns:cx4="http://schemas.microsoft.com/office/drawing/2016/5/10/chartex" xmlns:cx5="http://schemas.microsoft.com/office/drawing/2016/5/11/chartex" xmlns:cx6="http://schemas.microsoft.com/office/drawing/2016/5/12/chartex" xmlns:cx7="http://schemas.microsoft.com/office/drawing/2016/5/13/chartex" xmlns:cx8="http://schemas.microsoft.com/office/drawing/2016/5/14/chartex" xmlns:mc="http://schemas.openxmlformats.org/markup-compatibility/2006" xmlns:aink="http://schemas.microsoft.com/office/drawing/2016/ink" xmlns:am3d="http://schemas.microsoft.com/office/drawing/2017/model3d" xmlns:o="urn:schemas-microsoft-com:office:office" xmlns:oel="http://schemas.microsoft.com/office/2019/extlst" xmlns:r="http://schemas.openxmlformats.org/officeDocument/2006/relationships" xmlns:m="http://schemas.openxmlformats.org/officeDocument/2006/math" xmlns:v="urn:schemas-microsoft-com:vml" xmlns:wp14="http://schemas.microsoft.com/office/word/2010/wordprocessingDrawing" xmlns:wp="http://schemas.openxmlformats.org/drawingml/2006/wordprocessingDrawing" xmlns:w10="urn:schemas-microsoft-com:office:word" xmlns:w="http://schemas.openxmlformats.org/wordprocessingml/2006/main" xmlns:w14="http://schemas.microsoft.com/office/word/2010/wordml" xmlns:w15="http://schemas.microsoft.com/office/word/2012/wordml" xmlns:w16cex="http://schemas.microsoft.com/office/word/2018/wordml/cex" xmlns:w16cid="http://schemas.microsoft.com/office/word/2016/wordml/cid" xmlns:w16="http://schemas.microsoft.com/office/word/2018/wordml" xmlns:w16sdtdh="http://schemas.microsoft.com/office/word/2020/wordml/sdtdatahash" xmlns:w16se="http://schemas.microsoft.com/office/word/2015/wordml/symex" xmlns:wpg="http://schemas.microsoft.com/office/word/2010/wordprocessingGroup" xmlns:wpi="http://schemas.microsoft.com/office/word/2010/wordprocessingInk" xmlns:wne="http://schemas.microsoft.com/office/word/2006/wordml" xmlns:wps="http://schemas.microsoft.com/office/word/2010/wordprocessingShape" mc:Ignorable="w14 w15 w16se w16cid w16 w16cex w16sdtdh wp14">
   <w:abstractNum w:abstractNumId="0" w15:restartNumberingAfterBreak="0">
+    <w:nsid w:val="029F29A3"/>
+    <w:multiLevelType w:val="hybridMultilevel"/>
+    <w:tmpl w:val="ECCCEB28"/>
+    <w:lvl w:ilvl="0" w:tplc="580066B0">
+      <w:numFmt w:val="bullet"/>
+      <w:lvlText w:val="-"/>
+      <w:lvlJc w:val="left"/>
+      <w:pPr>
+        <w:ind w:left="720" w:hanging="360"/>
+      </w:pPr>
+      <w:rPr>
+        <w:rFonts w:ascii="Calibri" w:eastAsiaTheme="minorHAnsi" w:hAnsi="Calibri" w:cs="Calibri" w:hint="default"/>
+      </w:rPr>
+    </w:lvl>
+    <w:lvl w:ilvl="1" w:tplc="04090003" w:tentative="1">
+      <w:start w:val="1"/>
+      <w:numFmt w:val="bullet"/>
+      <w:lvlText w:val="o"/>
+      <w:lvlJc w:val="left"/>
+      <w:pPr>
+        <w:ind w:left="1440" w:hanging="360"/>
+      </w:pPr>
+      <w:rPr>
+        <w:rFonts w:ascii="Courier New" w:hAnsi="Courier New" w:cs="Courier New" w:hint="default"/>
+      </w:rPr>
+    </w:lvl>
+    <w:lvl w:ilvl="2" w:tplc="04090005" w:tentative="1">
+      <w:start w:val="1"/>
+      <w:numFmt w:val="bullet"/>
+      <w:lvlText w:val=""/>
+      <w:lvlJc w:val="left"/>
+      <w:pPr>
+        <w:ind w:left="2160" w:hanging="360"/>
+      </w:pPr>
+      <w:rPr>
+        <w:rFonts w:ascii="Wingdings" w:hAnsi="Wingdings" w:hint="default"/>
+      </w:rPr>
+    </w:lvl>
+    <w:lvl w:ilvl="3" w:tplc="04090001" w:tentative="1">
+      <w:start w:val="1"/>
+      <w:numFmt w:val="bullet"/>
+      <w:lvlText w:val=""/>
+      <w:lvlJc w:val="left"/>
+      <w:pPr>
+        <w:ind w:left="2880" w:hanging="360"/>
+      </w:pPr>
+      <w:rPr>
+        <w:rFonts w:ascii="Symbol" w:hAnsi="Symbol" w:hint="default"/>
+      </w:rPr>
+    </w:lvl>
+    <w:lvl w:ilvl="4" w:tplc="04090003" w:tentative="1">
+      <w:start w:val="1"/>
+      <w:numFmt w:val="bullet"/>
+      <w:lvlText w:val="o"/>
+      <w:lvlJc w:val="left"/>
+      <w:pPr>
+        <w:ind w:left="3600" w:hanging="360"/>
+      </w:pPr>
+      <w:rPr>
+        <w:rFonts w:ascii="Courier New" w:hAnsi="Courier New" w:cs="Courier New" w:hint="default"/>
+      </w:rPr>
+    </w:lvl>
+    <w:lvl w:ilvl="5" w:tplc="04090005" w:tentative="1">
+      <w:start w:val="1"/>
+      <w:numFmt w:val="bullet"/>
+      <w:lvlText w:val=""/>
+      <w:lvlJc w:val="left"/>
+      <w:pPr>
+        <w:ind w:left="4320" w:hanging="360"/>
+      </w:pPr>
+      <w:rPr>
+        <w:rFonts w:ascii="Wingdings" w:hAnsi="Wingdings" w:hint="default"/>
+      </w:rPr>
+    </w:lvl>
+    <w:lvl w:ilvl="6" w:tplc="04090001" w:tentative="1">
+      <w:start w:val="1"/>
+      <w:numFmt w:val="bullet"/>
+      <w:lvlText w:val=""/>
+      <w:lvlJc w:val="left"/>
+      <w:pPr>
+        <w:ind w:left="5040" w:hanging="360"/>
+      </w:pPr>
+      <w:rPr>
+        <w:rFonts w:ascii="Symbol" w:hAnsi="Symbol" w:hint="default"/>
+      </w:rPr>
+    </w:lvl>
+    <w:lvl w:ilvl="7" w:tplc="04090003" w:tentative="1">
+      <w:start w:val="1"/>
+      <w:numFmt w:val="bullet"/>
+      <w:lvlText w:val="o"/>
+      <w:lvlJc w:val="left"/>
+      <w:pPr>
+        <w:ind w:left="5760" w:hanging="360"/>
+      </w:pPr>
+      <w:rPr>
+        <w:rFonts w:ascii="Courier New" w:hAnsi="Courier New" w:cs="Courier New" w:hint="default"/>
+      </w:rPr>
+    </w:lvl>
+    <w:lvl w:ilvl="8" w:tplc="04090005" w:tentative="1">
+      <w:start w:val="1"/>
+      <w:numFmt w:val="bullet"/>
+      <w:lvlText w:val=""/>
+      <w:lvlJc w:val="left"/>
+      <w:pPr>
+        <w:ind w:left="6480" w:hanging="360"/>
+      </w:pPr>
+      <w:rPr>
+        <w:rFonts w:ascii="Wingdings" w:hAnsi="Wingdings" w:hint="default"/>
+      </w:rPr>
+    </w:lvl>
+  </w:abstractNum>
+  <w:abstractNum w:abstractNumId="1" w15:restartNumberingAfterBreak="0">
     <w:nsid w:val="736713CA"/>
     <w:multiLevelType w:val="hybridMultilevel"/>
     <w:tmpl w:val="9A9E2700"/>
@@ -439,6 +752,9 @@
     </w:lvl>
   </w:abstractNum>
   <w:num w:numId="1" w16cid:durableId="2136485338">
+    <w:abstractNumId w:val="1"/>
+  </w:num>
+  <w:num w:numId="2" w16cid:durableId="1600017394">
     <w:abstractNumId w:val="0"/>
   </w:num>
 </w:numbering>
@@ -960,6 +1276,50 @@
       <w:contextualSpacing/>
     </w:pPr>
   </w:style>
+  <w:style w:type="paragraph" w:styleId="Header">
+    <w:name w:val="header"/>
+    <w:basedOn w:val="Normal"/>
+    <w:link w:val="HeaderChar"/>
+    <w:uiPriority w:val="99"/>
+    <w:unhideWhenUsed/>
+    <w:rsid w:val="00B80770"/>
+    <w:pPr>
+      <w:tabs>
+        <w:tab w:val="center" w:pos="4680"/>
+        <w:tab w:val="right" w:pos="9360"/>
+      </w:tabs>
+      <w:spacing w:after="0" w:line="240" w:lineRule="auto"/>
+    </w:pPr>
+  </w:style>
+  <w:style w:type="character" w:customStyle="1" w:styleId="HeaderChar">
+    <w:name w:val="Header Char"/>
+    <w:basedOn w:val="DefaultParagraphFont"/>
+    <w:link w:val="Header"/>
+    <w:uiPriority w:val="99"/>
+    <w:rsid w:val="00B80770"/>
+  </w:style>
+  <w:style w:type="paragraph" w:styleId="Footer">
+    <w:name w:val="footer"/>
+    <w:basedOn w:val="Normal"/>
+    <w:link w:val="FooterChar"/>
+    <w:uiPriority w:val="99"/>
+    <w:unhideWhenUsed/>
+    <w:rsid w:val="00B80770"/>
+    <w:pPr>
+      <w:tabs>
+        <w:tab w:val="center" w:pos="4680"/>
+        <w:tab w:val="right" w:pos="9360"/>
+      </w:tabs>
+      <w:spacing w:after="0" w:line="240" w:lineRule="auto"/>
+    </w:pPr>
+  </w:style>
+  <w:style w:type="character" w:customStyle="1" w:styleId="FooterChar">
+    <w:name w:val="Footer Char"/>
+    <w:basedOn w:val="DefaultParagraphFont"/>
+    <w:link w:val="Footer"/>
+    <w:uiPriority w:val="99"/>
+    <w:rsid w:val="00B80770"/>
+  </w:style>
 </w:styles>
 </file>
 

</xml_diff>

<commit_message>
Bidirectional not working yet. Not sure what the psuedocode is saying
</commit_message>
<xml_diff>
--- a/Project 2.docx
+++ b/Project 2.docx
@@ -24,6 +24,7 @@
           <w:bCs w:val="0"/>
         </w:rPr>
       </w:pPr>
+      <w:proofErr w:type="gramStart"/>
       <w:r>
         <w:rPr>
           <w:rStyle w:val="Strong"/>
@@ -32,6 +33,7 @@
         </w:rPr>
         <w:t>Rapidly-Exploring</w:t>
       </w:r>
+      <w:proofErr w:type="gramEnd"/>
       <w:r>
         <w:rPr>
           <w:rStyle w:val="Strong"/>
@@ -455,7 +457,7 @@
         <w:pStyle w:val="ListParagraph"/>
         <w:numPr>
           <w:ilvl w:val="0"/>
-          <w:numId w:val="2"/>
+          <w:numId w:val="4"/>
         </w:numPr>
       </w:pPr>
       <w:r>
@@ -463,6 +465,206 @@
       </w:r>
       <w:r>
         <w:t xml:space="preserve">. Unfortunately, this might also lead to our algorithm getting trapped in obstacles. </w:t>
+      </w:r>
+    </w:p>
+    <w:p/>
+    <w:p>
+      <w:r>
+        <w:drawing>
+          <wp:inline distT="0" distB="0" distL="0" distR="0" wp14:anchorId="6552DC0E" wp14:editId="03D56608">
+            <wp:extent cx="5943600" cy="1016635"/>
+            <wp:effectExtent l="0" t="0" r="0" b="0"/>
+            <wp:docPr id="15" name="Picture 15" descr="Text&#10;&#10;Description automatically generated"/>
+            <wp:cNvGraphicFramePr>
+              <a:graphicFrameLocks xmlns:a="http://schemas.openxmlformats.org/drawingml/2006/main" noChangeAspect="1"/>
+            </wp:cNvGraphicFramePr>
+            <a:graphic xmlns:a="http://schemas.openxmlformats.org/drawingml/2006/main">
+              <a:graphicData uri="http://schemas.openxmlformats.org/drawingml/2006/picture">
+                <pic:pic xmlns:pic="http://schemas.openxmlformats.org/drawingml/2006/picture">
+                  <pic:nvPicPr>
+                    <pic:cNvPr id="15" name="Picture 15" descr="Text&#10;&#10;Description automatically generated"/>
+                    <pic:cNvPicPr/>
+                  </pic:nvPicPr>
+                  <pic:blipFill>
+                    <a:blip r:embed="rId14"/>
+                    <a:stretch>
+                      <a:fillRect/>
+                    </a:stretch>
+                  </pic:blipFill>
+                  <pic:spPr>
+                    <a:xfrm>
+                      <a:off x="0" y="0"/>
+                      <a:ext cx="5943600" cy="1016635"/>
+                    </a:xfrm>
+                    <a:prstGeom prst="rect">
+                      <a:avLst/>
+                    </a:prstGeom>
+                  </pic:spPr>
+                </pic:pic>
+              </a:graphicData>
+            </a:graphic>
+          </wp:inline>
+        </w:drawing>
+      </w:r>
+    </w:p>
+    <w:p>
+      <w:r>
+        <w:rPr>
+          <w:noProof/>
+        </w:rPr>
+        <w:lastRenderedPageBreak/>
+        <w:drawing>
+          <wp:inline distT="0" distB="0" distL="0" distR="0" wp14:anchorId="282BC041" wp14:editId="2F04ADAB">
+            <wp:extent cx="2926080" cy="2194560"/>
+            <wp:effectExtent l="0" t="0" r="7620" b="0"/>
+            <wp:docPr id="16" name="Picture 16"/>
+            <wp:cNvGraphicFramePr>
+              <a:graphicFrameLocks xmlns:a="http://schemas.openxmlformats.org/drawingml/2006/main" noChangeAspect="1"/>
+            </wp:cNvGraphicFramePr>
+            <a:graphic xmlns:a="http://schemas.openxmlformats.org/drawingml/2006/main">
+              <a:graphicData uri="http://schemas.openxmlformats.org/drawingml/2006/picture">
+                <pic:pic xmlns:pic="http://schemas.openxmlformats.org/drawingml/2006/picture">
+                  <pic:nvPicPr>
+                    <pic:cNvPr id="0" name="Picture 7"/>
+                    <pic:cNvPicPr>
+                      <a:picLocks noChangeAspect="1" noChangeArrowheads="1"/>
+                    </pic:cNvPicPr>
+                  </pic:nvPicPr>
+                  <pic:blipFill>
+                    <a:blip r:embed="rId15">
+                      <a:extLst>
+                        <a:ext uri="{28A0092B-C50C-407E-A947-70E740481C1C}">
+                          <a14:useLocalDpi xmlns:a14="http://schemas.microsoft.com/office/drawing/2010/main" val="0"/>
+                        </a:ext>
+                      </a:extLst>
+                    </a:blip>
+                    <a:srcRect/>
+                    <a:stretch>
+                      <a:fillRect/>
+                    </a:stretch>
+                  </pic:blipFill>
+                  <pic:spPr bwMode="auto">
+                    <a:xfrm>
+                      <a:off x="0" y="0"/>
+                      <a:ext cx="2926080" cy="2194560"/>
+                    </a:xfrm>
+                    <a:prstGeom prst="rect">
+                      <a:avLst/>
+                    </a:prstGeom>
+                    <a:noFill/>
+                    <a:ln>
+                      <a:noFill/>
+                    </a:ln>
+                  </pic:spPr>
+                </pic:pic>
+              </a:graphicData>
+            </a:graphic>
+          </wp:inline>
+        </w:drawing>
+      </w:r>
+      <w:r>
+        <w:rPr>
+          <w:noProof/>
+        </w:rPr>
+        <w:drawing>
+          <wp:inline distT="0" distB="0" distL="0" distR="0" wp14:anchorId="7442A012" wp14:editId="3FAAFB79">
+            <wp:extent cx="2926080" cy="2194560"/>
+            <wp:effectExtent l="0" t="0" r="7620" b="0"/>
+            <wp:docPr id="17" name="Picture 17" descr="Chart&#10;&#10;Description automatically generated"/>
+            <wp:cNvGraphicFramePr>
+              <a:graphicFrameLocks xmlns:a="http://schemas.openxmlformats.org/drawingml/2006/main" noChangeAspect="1"/>
+            </wp:cNvGraphicFramePr>
+            <a:graphic xmlns:a="http://schemas.openxmlformats.org/drawingml/2006/main">
+              <a:graphicData uri="http://schemas.openxmlformats.org/drawingml/2006/picture">
+                <pic:pic xmlns:pic="http://schemas.openxmlformats.org/drawingml/2006/picture">
+                  <pic:nvPicPr>
+                    <pic:cNvPr id="17" name="Picture 17" descr="Chart&#10;&#10;Description automatically generated"/>
+                    <pic:cNvPicPr>
+                      <a:picLocks noChangeAspect="1" noChangeArrowheads="1"/>
+                    </pic:cNvPicPr>
+                  </pic:nvPicPr>
+                  <pic:blipFill>
+                    <a:blip r:embed="rId16">
+                      <a:extLst>
+                        <a:ext uri="{28A0092B-C50C-407E-A947-70E740481C1C}">
+                          <a14:useLocalDpi xmlns:a14="http://schemas.microsoft.com/office/drawing/2010/main" val="0"/>
+                        </a:ext>
+                      </a:extLst>
+                    </a:blip>
+                    <a:srcRect/>
+                    <a:stretch>
+                      <a:fillRect/>
+                    </a:stretch>
+                  </pic:blipFill>
+                  <pic:spPr bwMode="auto">
+                    <a:xfrm>
+                      <a:off x="0" y="0"/>
+                      <a:ext cx="2926080" cy="2194560"/>
+                    </a:xfrm>
+                    <a:prstGeom prst="rect">
+                      <a:avLst/>
+                    </a:prstGeom>
+                    <a:noFill/>
+                    <a:ln>
+                      <a:noFill/>
+                    </a:ln>
+                  </pic:spPr>
+                </pic:pic>
+              </a:graphicData>
+            </a:graphic>
+          </wp:inline>
+        </w:drawing>
+      </w:r>
+    </w:p>
+    <w:p>
+      <w:r>
+        <w:drawing>
+          <wp:inline distT="0" distB="0" distL="0" distR="0" wp14:anchorId="711269B1" wp14:editId="19C2ED9B">
+            <wp:extent cx="5943600" cy="713105"/>
+            <wp:effectExtent l="0" t="0" r="0" b="0"/>
+            <wp:docPr id="18" name="Picture 18"/>
+            <wp:cNvGraphicFramePr>
+              <a:graphicFrameLocks xmlns:a="http://schemas.openxmlformats.org/drawingml/2006/main" noChangeAspect="1"/>
+            </wp:cNvGraphicFramePr>
+            <a:graphic xmlns:a="http://schemas.openxmlformats.org/drawingml/2006/main">
+              <a:graphicData uri="http://schemas.openxmlformats.org/drawingml/2006/picture">
+                <pic:pic xmlns:pic="http://schemas.openxmlformats.org/drawingml/2006/picture">
+                  <pic:nvPicPr>
+                    <pic:cNvPr id="1" name=""/>
+                    <pic:cNvPicPr/>
+                  </pic:nvPicPr>
+                  <pic:blipFill>
+                    <a:blip r:embed="rId17"/>
+                    <a:stretch>
+                      <a:fillRect/>
+                    </a:stretch>
+                  </pic:blipFill>
+                  <pic:spPr>
+                    <a:xfrm>
+                      <a:off x="0" y="0"/>
+                      <a:ext cx="5943600" cy="713105"/>
+                    </a:xfrm>
+                    <a:prstGeom prst="rect">
+                      <a:avLst/>
+                    </a:prstGeom>
+                  </pic:spPr>
+                </pic:pic>
+              </a:graphicData>
+            </a:graphic>
+          </wp:inline>
+        </w:drawing>
+      </w:r>
+    </w:p>
+    <w:p>
+      <w:pPr>
+        <w:pStyle w:val="ListParagraph"/>
+        <w:numPr>
+          <w:ilvl w:val="0"/>
+          <w:numId w:val="3"/>
+        </w:numPr>
+      </w:pPr>
+      <w:r>
+        <w:t xml:space="preserve">This was a good </w:t>
       </w:r>
     </w:p>
     <w:sectPr>
@@ -640,6 +842,118 @@
     </w:lvl>
   </w:abstractNum>
   <w:abstractNum w:abstractNumId="1" w15:restartNumberingAfterBreak="0">
+    <w:nsid w:val="3B2C4C53"/>
+    <w:multiLevelType w:val="hybridMultilevel"/>
+    <w:tmpl w:val="F01852A8"/>
+    <w:lvl w:ilvl="0" w:tplc="B2B091B2">
+      <w:numFmt w:val="bullet"/>
+      <w:lvlText w:val=""/>
+      <w:lvlJc w:val="left"/>
+      <w:pPr>
+        <w:ind w:left="720" w:hanging="360"/>
+      </w:pPr>
+      <w:rPr>
+        <w:rFonts w:ascii="Symbol" w:eastAsiaTheme="minorHAnsi" w:hAnsi="Symbol" w:cstheme="minorBidi" w:hint="default"/>
+      </w:rPr>
+    </w:lvl>
+    <w:lvl w:ilvl="1" w:tplc="04090003" w:tentative="1">
+      <w:start w:val="1"/>
+      <w:numFmt w:val="bullet"/>
+      <w:lvlText w:val="o"/>
+      <w:lvlJc w:val="left"/>
+      <w:pPr>
+        <w:ind w:left="1440" w:hanging="360"/>
+      </w:pPr>
+      <w:rPr>
+        <w:rFonts w:ascii="Courier New" w:hAnsi="Courier New" w:cs="Courier New" w:hint="default"/>
+      </w:rPr>
+    </w:lvl>
+    <w:lvl w:ilvl="2" w:tplc="04090005" w:tentative="1">
+      <w:start w:val="1"/>
+      <w:numFmt w:val="bullet"/>
+      <w:lvlText w:val=""/>
+      <w:lvlJc w:val="left"/>
+      <w:pPr>
+        <w:ind w:left="2160" w:hanging="360"/>
+      </w:pPr>
+      <w:rPr>
+        <w:rFonts w:ascii="Wingdings" w:hAnsi="Wingdings" w:hint="default"/>
+      </w:rPr>
+    </w:lvl>
+    <w:lvl w:ilvl="3" w:tplc="04090001" w:tentative="1">
+      <w:start w:val="1"/>
+      <w:numFmt w:val="bullet"/>
+      <w:lvlText w:val=""/>
+      <w:lvlJc w:val="left"/>
+      <w:pPr>
+        <w:ind w:left="2880" w:hanging="360"/>
+      </w:pPr>
+      <w:rPr>
+        <w:rFonts w:ascii="Symbol" w:hAnsi="Symbol" w:hint="default"/>
+      </w:rPr>
+    </w:lvl>
+    <w:lvl w:ilvl="4" w:tplc="04090003" w:tentative="1">
+      <w:start w:val="1"/>
+      <w:numFmt w:val="bullet"/>
+      <w:lvlText w:val="o"/>
+      <w:lvlJc w:val="left"/>
+      <w:pPr>
+        <w:ind w:left="3600" w:hanging="360"/>
+      </w:pPr>
+      <w:rPr>
+        <w:rFonts w:ascii="Courier New" w:hAnsi="Courier New" w:cs="Courier New" w:hint="default"/>
+      </w:rPr>
+    </w:lvl>
+    <w:lvl w:ilvl="5" w:tplc="04090005" w:tentative="1">
+      <w:start w:val="1"/>
+      <w:numFmt w:val="bullet"/>
+      <w:lvlText w:val=""/>
+      <w:lvlJc w:val="left"/>
+      <w:pPr>
+        <w:ind w:left="4320" w:hanging="360"/>
+      </w:pPr>
+      <w:rPr>
+        <w:rFonts w:ascii="Wingdings" w:hAnsi="Wingdings" w:hint="default"/>
+      </w:rPr>
+    </w:lvl>
+    <w:lvl w:ilvl="6" w:tplc="04090001" w:tentative="1">
+      <w:start w:val="1"/>
+      <w:numFmt w:val="bullet"/>
+      <w:lvlText w:val=""/>
+      <w:lvlJc w:val="left"/>
+      <w:pPr>
+        <w:ind w:left="5040" w:hanging="360"/>
+      </w:pPr>
+      <w:rPr>
+        <w:rFonts w:ascii="Symbol" w:hAnsi="Symbol" w:hint="default"/>
+      </w:rPr>
+    </w:lvl>
+    <w:lvl w:ilvl="7" w:tplc="04090003" w:tentative="1">
+      <w:start w:val="1"/>
+      <w:numFmt w:val="bullet"/>
+      <w:lvlText w:val="o"/>
+      <w:lvlJc w:val="left"/>
+      <w:pPr>
+        <w:ind w:left="5760" w:hanging="360"/>
+      </w:pPr>
+      <w:rPr>
+        <w:rFonts w:ascii="Courier New" w:hAnsi="Courier New" w:cs="Courier New" w:hint="default"/>
+      </w:rPr>
+    </w:lvl>
+    <w:lvl w:ilvl="8" w:tplc="04090005" w:tentative="1">
+      <w:start w:val="1"/>
+      <w:numFmt w:val="bullet"/>
+      <w:lvlText w:val=""/>
+      <w:lvlJc w:val="left"/>
+      <w:pPr>
+        <w:ind w:left="6480" w:hanging="360"/>
+      </w:pPr>
+      <w:rPr>
+        <w:rFonts w:ascii="Wingdings" w:hAnsi="Wingdings" w:hint="default"/>
+      </w:rPr>
+    </w:lvl>
+  </w:abstractNum>
+  <w:abstractNum w:abstractNumId="2" w15:restartNumberingAfterBreak="0">
     <w:nsid w:val="736713CA"/>
     <w:multiLevelType w:val="hybridMultilevel"/>
     <w:tmpl w:val="9A9E2700"/>
@@ -751,11 +1065,129 @@
       </w:rPr>
     </w:lvl>
   </w:abstractNum>
+  <w:abstractNum w:abstractNumId="3" w15:restartNumberingAfterBreak="0">
+    <w:nsid w:val="792D74B3"/>
+    <w:multiLevelType w:val="hybridMultilevel"/>
+    <w:tmpl w:val="C9F8C9A4"/>
+    <w:lvl w:ilvl="0" w:tplc="336AFA88">
+      <w:numFmt w:val="bullet"/>
+      <w:lvlText w:val=""/>
+      <w:lvlJc w:val="left"/>
+      <w:pPr>
+        <w:ind w:left="720" w:hanging="360"/>
+      </w:pPr>
+      <w:rPr>
+        <w:rFonts w:ascii="Symbol" w:eastAsiaTheme="minorHAnsi" w:hAnsi="Symbol" w:cstheme="minorBidi" w:hint="default"/>
+      </w:rPr>
+    </w:lvl>
+    <w:lvl w:ilvl="1" w:tplc="04090003" w:tentative="1">
+      <w:start w:val="1"/>
+      <w:numFmt w:val="bullet"/>
+      <w:lvlText w:val="o"/>
+      <w:lvlJc w:val="left"/>
+      <w:pPr>
+        <w:ind w:left="1440" w:hanging="360"/>
+      </w:pPr>
+      <w:rPr>
+        <w:rFonts w:ascii="Courier New" w:hAnsi="Courier New" w:cs="Courier New" w:hint="default"/>
+      </w:rPr>
+    </w:lvl>
+    <w:lvl w:ilvl="2" w:tplc="04090005" w:tentative="1">
+      <w:start w:val="1"/>
+      <w:numFmt w:val="bullet"/>
+      <w:lvlText w:val=""/>
+      <w:lvlJc w:val="left"/>
+      <w:pPr>
+        <w:ind w:left="2160" w:hanging="360"/>
+      </w:pPr>
+      <w:rPr>
+        <w:rFonts w:ascii="Wingdings" w:hAnsi="Wingdings" w:hint="default"/>
+      </w:rPr>
+    </w:lvl>
+    <w:lvl w:ilvl="3" w:tplc="04090001" w:tentative="1">
+      <w:start w:val="1"/>
+      <w:numFmt w:val="bullet"/>
+      <w:lvlText w:val=""/>
+      <w:lvlJc w:val="left"/>
+      <w:pPr>
+        <w:ind w:left="2880" w:hanging="360"/>
+      </w:pPr>
+      <w:rPr>
+        <w:rFonts w:ascii="Symbol" w:hAnsi="Symbol" w:hint="default"/>
+      </w:rPr>
+    </w:lvl>
+    <w:lvl w:ilvl="4" w:tplc="04090003" w:tentative="1">
+      <w:start w:val="1"/>
+      <w:numFmt w:val="bullet"/>
+      <w:lvlText w:val="o"/>
+      <w:lvlJc w:val="left"/>
+      <w:pPr>
+        <w:ind w:left="3600" w:hanging="360"/>
+      </w:pPr>
+      <w:rPr>
+        <w:rFonts w:ascii="Courier New" w:hAnsi="Courier New" w:cs="Courier New" w:hint="default"/>
+      </w:rPr>
+    </w:lvl>
+    <w:lvl w:ilvl="5" w:tplc="04090005" w:tentative="1">
+      <w:start w:val="1"/>
+      <w:numFmt w:val="bullet"/>
+      <w:lvlText w:val=""/>
+      <w:lvlJc w:val="left"/>
+      <w:pPr>
+        <w:ind w:left="4320" w:hanging="360"/>
+      </w:pPr>
+      <w:rPr>
+        <w:rFonts w:ascii="Wingdings" w:hAnsi="Wingdings" w:hint="default"/>
+      </w:rPr>
+    </w:lvl>
+    <w:lvl w:ilvl="6" w:tplc="04090001" w:tentative="1">
+      <w:start w:val="1"/>
+      <w:numFmt w:val="bullet"/>
+      <w:lvlText w:val=""/>
+      <w:lvlJc w:val="left"/>
+      <w:pPr>
+        <w:ind w:left="5040" w:hanging="360"/>
+      </w:pPr>
+      <w:rPr>
+        <w:rFonts w:ascii="Symbol" w:hAnsi="Symbol" w:hint="default"/>
+      </w:rPr>
+    </w:lvl>
+    <w:lvl w:ilvl="7" w:tplc="04090003" w:tentative="1">
+      <w:start w:val="1"/>
+      <w:numFmt w:val="bullet"/>
+      <w:lvlText w:val="o"/>
+      <w:lvlJc w:val="left"/>
+      <w:pPr>
+        <w:ind w:left="5760" w:hanging="360"/>
+      </w:pPr>
+      <w:rPr>
+        <w:rFonts w:ascii="Courier New" w:hAnsi="Courier New" w:cs="Courier New" w:hint="default"/>
+      </w:rPr>
+    </w:lvl>
+    <w:lvl w:ilvl="8" w:tplc="04090005" w:tentative="1">
+      <w:start w:val="1"/>
+      <w:numFmt w:val="bullet"/>
+      <w:lvlText w:val=""/>
+      <w:lvlJc w:val="left"/>
+      <w:pPr>
+        <w:ind w:left="6480" w:hanging="360"/>
+      </w:pPr>
+      <w:rPr>
+        <w:rFonts w:ascii="Wingdings" w:hAnsi="Wingdings" w:hint="default"/>
+      </w:rPr>
+    </w:lvl>
+  </w:abstractNum>
   <w:num w:numId="1" w16cid:durableId="2136485338">
-    <w:abstractNumId w:val="1"/>
+    <w:abstractNumId w:val="2"/>
   </w:num>
   <w:num w:numId="2" w16cid:durableId="1600017394">
     <w:abstractNumId w:val="0"/>
+  </w:num>
+  <w:num w:numId="3" w16cid:durableId="1167288747">
+    <w:abstractNumId w:val="3"/>
+  </w:num>
+  <w:num w:numId="4" w16cid:durableId="1575580004">
+    <w:abstractNumId w:val="1"/>
   </w:num>
 </w:numbering>
 </file>

</xml_diff>

<commit_message>
Done w/Up until 3
</commit_message>
<xml_diff>
--- a/Project 2.docx
+++ b/Project 2.docx
@@ -24,6 +24,7 @@
           <w:bCs w:val="0"/>
         </w:rPr>
       </w:pPr>
+      <w:proofErr w:type="gramStart"/>
       <w:r>
         <w:rPr>
           <w:rStyle w:val="Strong"/>
@@ -32,6 +33,7 @@
         </w:rPr>
         <w:t>Rapidly-Exploring</w:t>
       </w:r>
+      <w:proofErr w:type="gramEnd"/>
       <w:r>
         <w:rPr>
           <w:rStyle w:val="Strong"/>
@@ -1522,8 +1524,13 @@
         <w:t xml:space="preserve"> samples, step size of 2 with radius of 25</w:t>
       </w:r>
       <w:r>
-        <w:t xml:space="preserve"> and no plan shown</w:t>
-      </w:r>
+        <w:t xml:space="preserve"> and no plan </w:t>
+      </w:r>
+      <w:proofErr w:type="gramStart"/>
+      <w:r>
+        <w:t>shown</w:t>
+      </w:r>
+      <w:proofErr w:type="gramEnd"/>
     </w:p>
     <w:p>
       <w:r>
@@ -1803,14 +1810,744 @@
         <w:t>Different sample sizes (n = 100, n = 250, n = 500</w:t>
       </w:r>
       <w:r>
-        <w:t>)</w:t>
+        <w:t>; all with step size 2, radius 25)</w:t>
       </w:r>
     </w:p>
     <w:p/>
-    <w:p/>
     <w:p>
       <w:r>
-        <w:t>PRM on env0 with 1000 samples, step size of 0.15, radius of 5</w:t>
+        <w:rPr>
+          <w:noProof/>
+        </w:rPr>
+        <w:lastRenderedPageBreak/>
+        <w:drawing>
+          <wp:inline distT="0" distB="0" distL="0" distR="0" wp14:anchorId="42A8A741" wp14:editId="5B254D3E">
+            <wp:extent cx="2926080" cy="2194560"/>
+            <wp:effectExtent l="0" t="0" r="7620" b="0"/>
+            <wp:docPr id="38" name="Picture 38" descr="Diagram&#10;&#10;Description automatically generated"/>
+            <wp:cNvGraphicFramePr>
+              <a:graphicFrameLocks xmlns:a="http://schemas.openxmlformats.org/drawingml/2006/main" noChangeAspect="1"/>
+            </wp:cNvGraphicFramePr>
+            <a:graphic xmlns:a="http://schemas.openxmlformats.org/drawingml/2006/main">
+              <a:graphicData uri="http://schemas.openxmlformats.org/drawingml/2006/picture">
+                <pic:pic xmlns:pic="http://schemas.openxmlformats.org/drawingml/2006/picture">
+                  <pic:nvPicPr>
+                    <pic:cNvPr id="38" name="Picture 38" descr="Diagram&#10;&#10;Description automatically generated"/>
+                    <pic:cNvPicPr>
+                      <a:picLocks noChangeAspect="1" noChangeArrowheads="1"/>
+                    </pic:cNvPicPr>
+                  </pic:nvPicPr>
+                  <pic:blipFill>
+                    <a:blip r:embed="rId38">
+                      <a:extLst>
+                        <a:ext uri="{28A0092B-C50C-407E-A947-70E740481C1C}">
+                          <a14:useLocalDpi xmlns:a14="http://schemas.microsoft.com/office/drawing/2010/main" val="0"/>
+                        </a:ext>
+                      </a:extLst>
+                    </a:blip>
+                    <a:srcRect/>
+                    <a:stretch>
+                      <a:fillRect/>
+                    </a:stretch>
+                  </pic:blipFill>
+                  <pic:spPr bwMode="auto">
+                    <a:xfrm>
+                      <a:off x="0" y="0"/>
+                      <a:ext cx="2926080" cy="2194560"/>
+                    </a:xfrm>
+                    <a:prstGeom prst="rect">
+                      <a:avLst/>
+                    </a:prstGeom>
+                    <a:noFill/>
+                    <a:ln>
+                      <a:noFill/>
+                    </a:ln>
+                  </pic:spPr>
+                </pic:pic>
+              </a:graphicData>
+            </a:graphic>
+          </wp:inline>
+        </w:drawing>
+      </w:r>
+      <w:r>
+        <w:rPr>
+          <w:noProof/>
+        </w:rPr>
+        <w:drawing>
+          <wp:inline distT="0" distB="0" distL="0" distR="0" wp14:anchorId="6AE9B535" wp14:editId="1EF32C08">
+            <wp:extent cx="2926080" cy="2194560"/>
+            <wp:effectExtent l="0" t="0" r="7620" b="0"/>
+            <wp:docPr id="39" name="Picture 39"/>
+            <wp:cNvGraphicFramePr>
+              <a:graphicFrameLocks xmlns:a="http://schemas.openxmlformats.org/drawingml/2006/main" noChangeAspect="1"/>
+            </wp:cNvGraphicFramePr>
+            <a:graphic xmlns:a="http://schemas.openxmlformats.org/drawingml/2006/main">
+              <a:graphicData uri="http://schemas.openxmlformats.org/drawingml/2006/picture">
+                <pic:pic xmlns:pic="http://schemas.openxmlformats.org/drawingml/2006/picture">
+                  <pic:nvPicPr>
+                    <pic:cNvPr id="39" name="Picture 39"/>
+                    <pic:cNvPicPr>
+                      <a:picLocks noChangeAspect="1" noChangeArrowheads="1"/>
+                    </pic:cNvPicPr>
+                  </pic:nvPicPr>
+                  <pic:blipFill>
+                    <a:blip r:embed="rId39">
+                      <a:extLst>
+                        <a:ext uri="{28A0092B-C50C-407E-A947-70E740481C1C}">
+                          <a14:useLocalDpi xmlns:a14="http://schemas.microsoft.com/office/drawing/2010/main" val="0"/>
+                        </a:ext>
+                      </a:extLst>
+                    </a:blip>
+                    <a:srcRect/>
+                    <a:stretch>
+                      <a:fillRect/>
+                    </a:stretch>
+                  </pic:blipFill>
+                  <pic:spPr bwMode="auto">
+                    <a:xfrm>
+                      <a:off x="0" y="0"/>
+                      <a:ext cx="2926080" cy="2194560"/>
+                    </a:xfrm>
+                    <a:prstGeom prst="rect">
+                      <a:avLst/>
+                    </a:prstGeom>
+                    <a:noFill/>
+                    <a:ln>
+                      <a:noFill/>
+                    </a:ln>
+                  </pic:spPr>
+                </pic:pic>
+              </a:graphicData>
+            </a:graphic>
+          </wp:inline>
+        </w:drawing>
+      </w:r>
+      <w:r>
+        <w:rPr>
+          <w:noProof/>
+        </w:rPr>
+        <w:drawing>
+          <wp:inline distT="0" distB="0" distL="0" distR="0" wp14:anchorId="083F94DE" wp14:editId="0A3EACB1">
+            <wp:extent cx="2926080" cy="2194560"/>
+            <wp:effectExtent l="0" t="0" r="7620" b="0"/>
+            <wp:docPr id="40" name="Picture 40" descr="A picture containing graphical user interface&#10;&#10;Description automatically generated"/>
+            <wp:cNvGraphicFramePr>
+              <a:graphicFrameLocks xmlns:a="http://schemas.openxmlformats.org/drawingml/2006/main" noChangeAspect="1"/>
+            </wp:cNvGraphicFramePr>
+            <a:graphic xmlns:a="http://schemas.openxmlformats.org/drawingml/2006/main">
+              <a:graphicData uri="http://schemas.openxmlformats.org/drawingml/2006/picture">
+                <pic:pic xmlns:pic="http://schemas.openxmlformats.org/drawingml/2006/picture">
+                  <pic:nvPicPr>
+                    <pic:cNvPr id="40" name="Picture 40" descr="A picture containing graphical user interface&#10;&#10;Description automatically generated"/>
+                    <pic:cNvPicPr>
+                      <a:picLocks noChangeAspect="1" noChangeArrowheads="1"/>
+                    </pic:cNvPicPr>
+                  </pic:nvPicPr>
+                  <pic:blipFill>
+                    <a:blip r:embed="rId40">
+                      <a:extLst>
+                        <a:ext uri="{28A0092B-C50C-407E-A947-70E740481C1C}">
+                          <a14:useLocalDpi xmlns:a14="http://schemas.microsoft.com/office/drawing/2010/main" val="0"/>
+                        </a:ext>
+                      </a:extLst>
+                    </a:blip>
+                    <a:srcRect/>
+                    <a:stretch>
+                      <a:fillRect/>
+                    </a:stretch>
+                  </pic:blipFill>
+                  <pic:spPr bwMode="auto">
+                    <a:xfrm>
+                      <a:off x="0" y="0"/>
+                      <a:ext cx="2926080" cy="2194560"/>
+                    </a:xfrm>
+                    <a:prstGeom prst="rect">
+                      <a:avLst/>
+                    </a:prstGeom>
+                    <a:noFill/>
+                    <a:ln>
+                      <a:noFill/>
+                    </a:ln>
+                  </pic:spPr>
+                </pic:pic>
+              </a:graphicData>
+            </a:graphic>
+          </wp:inline>
+        </w:drawing>
+      </w:r>
+    </w:p>
+    <w:p>
+      <w:r>
+        <w:t xml:space="preserve">Different Radius Sizing (r = 10, 15, </w:t>
+      </w:r>
+      <w:r>
+        <w:t xml:space="preserve">20, </w:t>
+      </w:r>
+      <w:r>
+        <w:t>25, 30, with 300 samples)</w:t>
+      </w:r>
+    </w:p>
+    <w:p>
+      <w:r>
+        <w:rPr>
+          <w:noProof/>
+        </w:rPr>
+        <w:lastRenderedPageBreak/>
+        <w:drawing>
+          <wp:inline distT="0" distB="0" distL="0" distR="0" wp14:anchorId="6B26404D" wp14:editId="789381C7">
+            <wp:extent cx="2926080" cy="2194560"/>
+            <wp:effectExtent l="0" t="0" r="7620" b="0"/>
+            <wp:docPr id="42" name="Picture 42"/>
+            <wp:cNvGraphicFramePr>
+              <a:graphicFrameLocks xmlns:a="http://schemas.openxmlformats.org/drawingml/2006/main" noChangeAspect="1"/>
+            </wp:cNvGraphicFramePr>
+            <a:graphic xmlns:a="http://schemas.openxmlformats.org/drawingml/2006/main">
+              <a:graphicData uri="http://schemas.openxmlformats.org/drawingml/2006/picture">
+                <pic:pic xmlns:pic="http://schemas.openxmlformats.org/drawingml/2006/picture">
+                  <pic:nvPicPr>
+                    <pic:cNvPr id="0" name="Picture 11"/>
+                    <pic:cNvPicPr>
+                      <a:picLocks noChangeAspect="1" noChangeArrowheads="1"/>
+                    </pic:cNvPicPr>
+                  </pic:nvPicPr>
+                  <pic:blipFill>
+                    <a:blip r:embed="rId41">
+                      <a:extLst>
+                        <a:ext uri="{28A0092B-C50C-407E-A947-70E740481C1C}">
+                          <a14:useLocalDpi xmlns:a14="http://schemas.microsoft.com/office/drawing/2010/main" val="0"/>
+                        </a:ext>
+                      </a:extLst>
+                    </a:blip>
+                    <a:srcRect/>
+                    <a:stretch>
+                      <a:fillRect/>
+                    </a:stretch>
+                  </pic:blipFill>
+                  <pic:spPr bwMode="auto">
+                    <a:xfrm>
+                      <a:off x="0" y="0"/>
+                      <a:ext cx="2926080" cy="2194560"/>
+                    </a:xfrm>
+                    <a:prstGeom prst="rect">
+                      <a:avLst/>
+                    </a:prstGeom>
+                    <a:noFill/>
+                    <a:ln>
+                      <a:noFill/>
+                    </a:ln>
+                  </pic:spPr>
+                </pic:pic>
+              </a:graphicData>
+            </a:graphic>
+          </wp:inline>
+        </w:drawing>
+      </w:r>
+      <w:r>
+        <w:rPr>
+          <w:noProof/>
+        </w:rPr>
+        <w:drawing>
+          <wp:inline distT="0" distB="0" distL="0" distR="0" wp14:anchorId="4FCF6D10" wp14:editId="4DE6B4BD">
+            <wp:extent cx="2926080" cy="2194560"/>
+            <wp:effectExtent l="0" t="0" r="7620" b="0"/>
+            <wp:docPr id="43" name="Picture 43"/>
+            <wp:cNvGraphicFramePr>
+              <a:graphicFrameLocks xmlns:a="http://schemas.openxmlformats.org/drawingml/2006/main" noChangeAspect="1"/>
+            </wp:cNvGraphicFramePr>
+            <a:graphic xmlns:a="http://schemas.openxmlformats.org/drawingml/2006/main">
+              <a:graphicData uri="http://schemas.openxmlformats.org/drawingml/2006/picture">
+                <pic:pic xmlns:pic="http://schemas.openxmlformats.org/drawingml/2006/picture">
+                  <pic:nvPicPr>
+                    <pic:cNvPr id="0" name="Picture 12"/>
+                    <pic:cNvPicPr>
+                      <a:picLocks noChangeAspect="1" noChangeArrowheads="1"/>
+                    </pic:cNvPicPr>
+                  </pic:nvPicPr>
+                  <pic:blipFill>
+                    <a:blip r:embed="rId42">
+                      <a:extLst>
+                        <a:ext uri="{28A0092B-C50C-407E-A947-70E740481C1C}">
+                          <a14:useLocalDpi xmlns:a14="http://schemas.microsoft.com/office/drawing/2010/main" val="0"/>
+                        </a:ext>
+                      </a:extLst>
+                    </a:blip>
+                    <a:srcRect/>
+                    <a:stretch>
+                      <a:fillRect/>
+                    </a:stretch>
+                  </pic:blipFill>
+                  <pic:spPr bwMode="auto">
+                    <a:xfrm>
+                      <a:off x="0" y="0"/>
+                      <a:ext cx="2926080" cy="2194560"/>
+                    </a:xfrm>
+                    <a:prstGeom prst="rect">
+                      <a:avLst/>
+                    </a:prstGeom>
+                    <a:noFill/>
+                    <a:ln>
+                      <a:noFill/>
+                    </a:ln>
+                  </pic:spPr>
+                </pic:pic>
+              </a:graphicData>
+            </a:graphic>
+          </wp:inline>
+        </w:drawing>
+      </w:r>
+      <w:r>
+        <w:rPr>
+          <w:noProof/>
+        </w:rPr>
+        <w:drawing>
+          <wp:inline distT="0" distB="0" distL="0" distR="0" wp14:anchorId="72824825" wp14:editId="26B0A3D5">
+            <wp:extent cx="2926080" cy="2194560"/>
+            <wp:effectExtent l="0" t="0" r="7620" b="0"/>
+            <wp:docPr id="44" name="Picture 44"/>
+            <wp:cNvGraphicFramePr>
+              <a:graphicFrameLocks xmlns:a="http://schemas.openxmlformats.org/drawingml/2006/main" noChangeAspect="1"/>
+            </wp:cNvGraphicFramePr>
+            <a:graphic xmlns:a="http://schemas.openxmlformats.org/drawingml/2006/main">
+              <a:graphicData uri="http://schemas.openxmlformats.org/drawingml/2006/picture">
+                <pic:pic xmlns:pic="http://schemas.openxmlformats.org/drawingml/2006/picture">
+                  <pic:nvPicPr>
+                    <pic:cNvPr id="0" name="Picture 13"/>
+                    <pic:cNvPicPr>
+                      <a:picLocks noChangeAspect="1" noChangeArrowheads="1"/>
+                    </pic:cNvPicPr>
+                  </pic:nvPicPr>
+                  <pic:blipFill>
+                    <a:blip r:embed="rId43">
+                      <a:extLst>
+                        <a:ext uri="{28A0092B-C50C-407E-A947-70E740481C1C}">
+                          <a14:useLocalDpi xmlns:a14="http://schemas.microsoft.com/office/drawing/2010/main" val="0"/>
+                        </a:ext>
+                      </a:extLst>
+                    </a:blip>
+                    <a:srcRect/>
+                    <a:stretch>
+                      <a:fillRect/>
+                    </a:stretch>
+                  </pic:blipFill>
+                  <pic:spPr bwMode="auto">
+                    <a:xfrm>
+                      <a:off x="0" y="0"/>
+                      <a:ext cx="2926080" cy="2194560"/>
+                    </a:xfrm>
+                    <a:prstGeom prst="rect">
+                      <a:avLst/>
+                    </a:prstGeom>
+                    <a:noFill/>
+                    <a:ln>
+                      <a:noFill/>
+                    </a:ln>
+                  </pic:spPr>
+                </pic:pic>
+              </a:graphicData>
+            </a:graphic>
+          </wp:inline>
+        </w:drawing>
+      </w:r>
+      <w:r>
+        <w:rPr>
+          <w:noProof/>
+        </w:rPr>
+        <w:drawing>
+          <wp:inline distT="0" distB="0" distL="0" distR="0" wp14:anchorId="2CE3E144" wp14:editId="039B392B">
+            <wp:extent cx="2926080" cy="2194560"/>
+            <wp:effectExtent l="0" t="0" r="7620" b="0"/>
+            <wp:docPr id="45" name="Picture 45"/>
+            <wp:cNvGraphicFramePr>
+              <a:graphicFrameLocks xmlns:a="http://schemas.openxmlformats.org/drawingml/2006/main" noChangeAspect="1"/>
+            </wp:cNvGraphicFramePr>
+            <a:graphic xmlns:a="http://schemas.openxmlformats.org/drawingml/2006/main">
+              <a:graphicData uri="http://schemas.openxmlformats.org/drawingml/2006/picture">
+                <pic:pic xmlns:pic="http://schemas.openxmlformats.org/drawingml/2006/picture">
+                  <pic:nvPicPr>
+                    <pic:cNvPr id="0" name="Picture 14"/>
+                    <pic:cNvPicPr>
+                      <a:picLocks noChangeAspect="1" noChangeArrowheads="1"/>
+                    </pic:cNvPicPr>
+                  </pic:nvPicPr>
+                  <pic:blipFill>
+                    <a:blip r:embed="rId44">
+                      <a:extLst>
+                        <a:ext uri="{28A0092B-C50C-407E-A947-70E740481C1C}">
+                          <a14:useLocalDpi xmlns:a14="http://schemas.microsoft.com/office/drawing/2010/main" val="0"/>
+                        </a:ext>
+                      </a:extLst>
+                    </a:blip>
+                    <a:srcRect/>
+                    <a:stretch>
+                      <a:fillRect/>
+                    </a:stretch>
+                  </pic:blipFill>
+                  <pic:spPr bwMode="auto">
+                    <a:xfrm>
+                      <a:off x="0" y="0"/>
+                      <a:ext cx="2926080" cy="2194560"/>
+                    </a:xfrm>
+                    <a:prstGeom prst="rect">
+                      <a:avLst/>
+                    </a:prstGeom>
+                    <a:noFill/>
+                    <a:ln>
+                      <a:noFill/>
+                    </a:ln>
+                  </pic:spPr>
+                </pic:pic>
+              </a:graphicData>
+            </a:graphic>
+          </wp:inline>
+        </w:drawing>
+      </w:r>
+      <w:r>
+        <w:rPr>
+          <w:noProof/>
+        </w:rPr>
+        <w:drawing>
+          <wp:inline distT="0" distB="0" distL="0" distR="0" wp14:anchorId="0D248551" wp14:editId="6618991C">
+            <wp:extent cx="2926080" cy="2194560"/>
+            <wp:effectExtent l="0" t="0" r="7620" b="0"/>
+            <wp:docPr id="41" name="Picture 41" descr="A picture containing shape&#10;&#10;Description automatically generated"/>
+            <wp:cNvGraphicFramePr>
+              <a:graphicFrameLocks xmlns:a="http://schemas.openxmlformats.org/drawingml/2006/main" noChangeAspect="1"/>
+            </wp:cNvGraphicFramePr>
+            <a:graphic xmlns:a="http://schemas.openxmlformats.org/drawingml/2006/main">
+              <a:graphicData uri="http://schemas.openxmlformats.org/drawingml/2006/picture">
+                <pic:pic xmlns:pic="http://schemas.openxmlformats.org/drawingml/2006/picture">
+                  <pic:nvPicPr>
+                    <pic:cNvPr id="41" name="Picture 41" descr="A picture containing shape&#10;&#10;Description automatically generated"/>
+                    <pic:cNvPicPr>
+                      <a:picLocks noChangeAspect="1" noChangeArrowheads="1"/>
+                    </pic:cNvPicPr>
+                  </pic:nvPicPr>
+                  <pic:blipFill>
+                    <a:blip r:embed="rId45">
+                      <a:extLst>
+                        <a:ext uri="{28A0092B-C50C-407E-A947-70E740481C1C}">
+                          <a14:useLocalDpi xmlns:a14="http://schemas.microsoft.com/office/drawing/2010/main" val="0"/>
+                        </a:ext>
+                      </a:extLst>
+                    </a:blip>
+                    <a:srcRect/>
+                    <a:stretch>
+                      <a:fillRect/>
+                    </a:stretch>
+                  </pic:blipFill>
+                  <pic:spPr bwMode="auto">
+                    <a:xfrm>
+                      <a:off x="0" y="0"/>
+                      <a:ext cx="2926080" cy="2194560"/>
+                    </a:xfrm>
+                    <a:prstGeom prst="rect">
+                      <a:avLst/>
+                    </a:prstGeom>
+                    <a:noFill/>
+                    <a:ln>
+                      <a:noFill/>
+                    </a:ln>
+                  </pic:spPr>
+                </pic:pic>
+              </a:graphicData>
+            </a:graphic>
+          </wp:inline>
+        </w:drawing>
+      </w:r>
+    </w:p>
+    <w:p>
+      <w:r>
+        <w:lastRenderedPageBreak/>
+        <w:t>PRM on env</w:t>
+      </w:r>
+      <w:r>
+        <w:t xml:space="preserve">1 </w:t>
+      </w:r>
+      <w:r>
+        <w:t xml:space="preserve">with </w:t>
+      </w:r>
+      <w:r>
+        <w:t>750</w:t>
+      </w:r>
+      <w:r>
+        <w:t xml:space="preserve"> samples, step size of 0.</w:t>
+      </w:r>
+      <w:r>
+        <w:t>01</w:t>
+      </w:r>
+      <w:r>
+        <w:t xml:space="preserve">, radius of </w:t>
+      </w:r>
+      <w:r>
+        <w:t>.7</w:t>
+      </w:r>
+      <w:r>
+        <w:t>5</w:t>
+      </w:r>
+      <w:r>
+        <w:rPr>
+          <w:noProof/>
+        </w:rPr>
+        <w:drawing>
+          <wp:inline distT="0" distB="0" distL="0" distR="0" wp14:anchorId="1ABC1E30" wp14:editId="6B15E332">
+            <wp:extent cx="2926080" cy="2194560"/>
+            <wp:effectExtent l="0" t="0" r="7620" b="0"/>
+            <wp:docPr id="46" name="Picture 46"/>
+            <wp:cNvGraphicFramePr>
+              <a:graphicFrameLocks xmlns:a="http://schemas.openxmlformats.org/drawingml/2006/main" noChangeAspect="1"/>
+            </wp:cNvGraphicFramePr>
+            <a:graphic xmlns:a="http://schemas.openxmlformats.org/drawingml/2006/main">
+              <a:graphicData uri="http://schemas.openxmlformats.org/drawingml/2006/picture">
+                <pic:pic xmlns:pic="http://schemas.openxmlformats.org/drawingml/2006/picture">
+                  <pic:nvPicPr>
+                    <pic:cNvPr id="0" name="Picture 15"/>
+                    <pic:cNvPicPr>
+                      <a:picLocks noChangeAspect="1" noChangeArrowheads="1"/>
+                    </pic:cNvPicPr>
+                  </pic:nvPicPr>
+                  <pic:blipFill>
+                    <a:blip r:embed="rId46">
+                      <a:extLst>
+                        <a:ext uri="{28A0092B-C50C-407E-A947-70E740481C1C}">
+                          <a14:useLocalDpi xmlns:a14="http://schemas.microsoft.com/office/drawing/2010/main" val="0"/>
+                        </a:ext>
+                      </a:extLst>
+                    </a:blip>
+                    <a:srcRect/>
+                    <a:stretch>
+                      <a:fillRect/>
+                    </a:stretch>
+                  </pic:blipFill>
+                  <pic:spPr bwMode="auto">
+                    <a:xfrm>
+                      <a:off x="0" y="0"/>
+                      <a:ext cx="2926080" cy="2194560"/>
+                    </a:xfrm>
+                    <a:prstGeom prst="rect">
+                      <a:avLst/>
+                    </a:prstGeom>
+                    <a:noFill/>
+                    <a:ln>
+                      <a:noFill/>
+                    </a:ln>
+                  </pic:spPr>
+                </pic:pic>
+              </a:graphicData>
+            </a:graphic>
+          </wp:inline>
+        </w:drawing>
+      </w:r>
+      <w:r>
+        <w:rPr>
+          <w:noProof/>
+        </w:rPr>
+        <w:drawing>
+          <wp:inline distT="0" distB="0" distL="0" distR="0" wp14:anchorId="1569E67A" wp14:editId="0645DED4">
+            <wp:extent cx="2926080" cy="2194560"/>
+            <wp:effectExtent l="0" t="0" r="7620" b="0"/>
+            <wp:docPr id="47" name="Picture 47"/>
+            <wp:cNvGraphicFramePr>
+              <a:graphicFrameLocks xmlns:a="http://schemas.openxmlformats.org/drawingml/2006/main" noChangeAspect="1"/>
+            </wp:cNvGraphicFramePr>
+            <a:graphic xmlns:a="http://schemas.openxmlformats.org/drawingml/2006/main">
+              <a:graphicData uri="http://schemas.openxmlformats.org/drawingml/2006/picture">
+                <pic:pic xmlns:pic="http://schemas.openxmlformats.org/drawingml/2006/picture">
+                  <pic:nvPicPr>
+                    <pic:cNvPr id="0" name="Picture 16"/>
+                    <pic:cNvPicPr>
+                      <a:picLocks noChangeAspect="1" noChangeArrowheads="1"/>
+                    </pic:cNvPicPr>
+                  </pic:nvPicPr>
+                  <pic:blipFill>
+                    <a:blip r:embed="rId47">
+                      <a:extLst>
+                        <a:ext uri="{28A0092B-C50C-407E-A947-70E740481C1C}">
+                          <a14:useLocalDpi xmlns:a14="http://schemas.microsoft.com/office/drawing/2010/main" val="0"/>
+                        </a:ext>
+                      </a:extLst>
+                    </a:blip>
+                    <a:srcRect/>
+                    <a:stretch>
+                      <a:fillRect/>
+                    </a:stretch>
+                  </pic:blipFill>
+                  <pic:spPr bwMode="auto">
+                    <a:xfrm>
+                      <a:off x="0" y="0"/>
+                      <a:ext cx="2926080" cy="2194560"/>
+                    </a:xfrm>
+                    <a:prstGeom prst="rect">
+                      <a:avLst/>
+                    </a:prstGeom>
+                    <a:noFill/>
+                    <a:ln>
+                      <a:noFill/>
+                    </a:ln>
+                  </pic:spPr>
+                </pic:pic>
+              </a:graphicData>
+            </a:graphic>
+          </wp:inline>
+        </w:drawing>
+      </w:r>
+      <w:r>
+        <w:rPr>
+          <w:noProof/>
+        </w:rPr>
+        <w:drawing>
+          <wp:inline distT="0" distB="0" distL="0" distR="0" wp14:anchorId="749F849F" wp14:editId="6B9C7856">
+            <wp:extent cx="2926080" cy="2194560"/>
+            <wp:effectExtent l="0" t="0" r="7620" b="0"/>
+            <wp:docPr id="48" name="Picture 48" descr="A picture containing chart&#10;&#10;Description automatically generated"/>
+            <wp:cNvGraphicFramePr>
+              <a:graphicFrameLocks xmlns:a="http://schemas.openxmlformats.org/drawingml/2006/main" noChangeAspect="1"/>
+            </wp:cNvGraphicFramePr>
+            <a:graphic xmlns:a="http://schemas.openxmlformats.org/drawingml/2006/main">
+              <a:graphicData uri="http://schemas.openxmlformats.org/drawingml/2006/picture">
+                <pic:pic xmlns:pic="http://schemas.openxmlformats.org/drawingml/2006/picture">
+                  <pic:nvPicPr>
+                    <pic:cNvPr id="48" name="Picture 48" descr="A picture containing chart&#10;&#10;Description automatically generated"/>
+                    <pic:cNvPicPr>
+                      <a:picLocks noChangeAspect="1" noChangeArrowheads="1"/>
+                    </pic:cNvPicPr>
+                  </pic:nvPicPr>
+                  <pic:blipFill>
+                    <a:blip r:embed="rId48">
+                      <a:extLst>
+                        <a:ext uri="{28A0092B-C50C-407E-A947-70E740481C1C}">
+                          <a14:useLocalDpi xmlns:a14="http://schemas.microsoft.com/office/drawing/2010/main" val="0"/>
+                        </a:ext>
+                      </a:extLst>
+                    </a:blip>
+                    <a:srcRect/>
+                    <a:stretch>
+                      <a:fillRect/>
+                    </a:stretch>
+                  </pic:blipFill>
+                  <pic:spPr bwMode="auto">
+                    <a:xfrm>
+                      <a:off x="0" y="0"/>
+                      <a:ext cx="2926080" cy="2194560"/>
+                    </a:xfrm>
+                    <a:prstGeom prst="rect">
+                      <a:avLst/>
+                    </a:prstGeom>
+                    <a:noFill/>
+                    <a:ln>
+                      <a:noFill/>
+                    </a:ln>
+                  </pic:spPr>
+                </pic:pic>
+              </a:graphicData>
+            </a:graphic>
+          </wp:inline>
+        </w:drawing>
+      </w:r>
+      <w:r>
+        <w:rPr>
+          <w:noProof/>
+        </w:rPr>
+        <w:drawing>
+          <wp:inline distT="0" distB="0" distL="0" distR="0" wp14:anchorId="784FECB4" wp14:editId="40AD2341">
+            <wp:extent cx="2926080" cy="2194560"/>
+            <wp:effectExtent l="0" t="0" r="7620" b="0"/>
+            <wp:docPr id="49" name="Picture 49"/>
+            <wp:cNvGraphicFramePr>
+              <a:graphicFrameLocks xmlns:a="http://schemas.openxmlformats.org/drawingml/2006/main" noChangeAspect="1"/>
+            </wp:cNvGraphicFramePr>
+            <a:graphic xmlns:a="http://schemas.openxmlformats.org/drawingml/2006/main">
+              <a:graphicData uri="http://schemas.openxmlformats.org/drawingml/2006/picture">
+                <pic:pic xmlns:pic="http://schemas.openxmlformats.org/drawingml/2006/picture">
+                  <pic:nvPicPr>
+                    <pic:cNvPr id="0" name="Picture 18"/>
+                    <pic:cNvPicPr>
+                      <a:picLocks noChangeAspect="1" noChangeArrowheads="1"/>
+                    </pic:cNvPicPr>
+                  </pic:nvPicPr>
+                  <pic:blipFill>
+                    <a:blip r:embed="rId49">
+                      <a:extLst>
+                        <a:ext uri="{28A0092B-C50C-407E-A947-70E740481C1C}">
+                          <a14:useLocalDpi xmlns:a14="http://schemas.microsoft.com/office/drawing/2010/main" val="0"/>
+                        </a:ext>
+                      </a:extLst>
+                    </a:blip>
+                    <a:srcRect/>
+                    <a:stretch>
+                      <a:fillRect/>
+                    </a:stretch>
+                  </pic:blipFill>
+                  <pic:spPr bwMode="auto">
+                    <a:xfrm>
+                      <a:off x="0" y="0"/>
+                      <a:ext cx="2926080" cy="2194560"/>
+                    </a:xfrm>
+                    <a:prstGeom prst="rect">
+                      <a:avLst/>
+                    </a:prstGeom>
+                    <a:noFill/>
+                    <a:ln>
+                      <a:noFill/>
+                    </a:ln>
+                  </pic:spPr>
+                </pic:pic>
+              </a:graphicData>
+            </a:graphic>
+          </wp:inline>
+        </w:drawing>
+      </w:r>
+      <w:r>
+        <w:rPr>
+          <w:noProof/>
+        </w:rPr>
+        <w:drawing>
+          <wp:inline distT="0" distB="0" distL="0" distR="0" wp14:anchorId="678812F7" wp14:editId="5EDF1426">
+            <wp:extent cx="2926080" cy="2194560"/>
+            <wp:effectExtent l="0" t="0" r="7620" b="0"/>
+            <wp:docPr id="50" name="Picture 50"/>
+            <wp:cNvGraphicFramePr>
+              <a:graphicFrameLocks xmlns:a="http://schemas.openxmlformats.org/drawingml/2006/main" noChangeAspect="1"/>
+            </wp:cNvGraphicFramePr>
+            <a:graphic xmlns:a="http://schemas.openxmlformats.org/drawingml/2006/main">
+              <a:graphicData uri="http://schemas.openxmlformats.org/drawingml/2006/picture">
+                <pic:pic xmlns:pic="http://schemas.openxmlformats.org/drawingml/2006/picture">
+                  <pic:nvPicPr>
+                    <pic:cNvPr id="0" name="Picture 19"/>
+                    <pic:cNvPicPr>
+                      <a:picLocks noChangeAspect="1" noChangeArrowheads="1"/>
+                    </pic:cNvPicPr>
+                  </pic:nvPicPr>
+                  <pic:blipFill>
+                    <a:blip r:embed="rId50">
+                      <a:extLst>
+                        <a:ext uri="{28A0092B-C50C-407E-A947-70E740481C1C}">
+                          <a14:useLocalDpi xmlns:a14="http://schemas.microsoft.com/office/drawing/2010/main" val="0"/>
+                        </a:ext>
+                      </a:extLst>
+                    </a:blip>
+                    <a:srcRect/>
+                    <a:stretch>
+                      <a:fillRect/>
+                    </a:stretch>
+                  </pic:blipFill>
+                  <pic:spPr bwMode="auto">
+                    <a:xfrm>
+                      <a:off x="0" y="0"/>
+                      <a:ext cx="2926080" cy="2194560"/>
+                    </a:xfrm>
+                    <a:prstGeom prst="rect">
+                      <a:avLst/>
+                    </a:prstGeom>
+                    <a:noFill/>
+                    <a:ln>
+                      <a:noFill/>
+                    </a:ln>
+                  </pic:spPr>
+                </pic:pic>
+              </a:graphicData>
+            </a:graphic>
+          </wp:inline>
+        </w:drawing>
       </w:r>
     </w:p>
     <w:sectPr>

</xml_diff>